<commit_message>
done with hw4 till q3
</commit_message>
<xml_diff>
--- a/Homeworks/hw4/hw.docx
+++ b/Homeworks/hw4/hw.docx
@@ -77,7 +77,15 @@
     <w:p>
       <w:pPr>
         <w:rPr>
+          <w:rFonts w:ascii="Consolas" w:hAnsi="Consolas" w:cs="Consolas"/>
+        </w:rPr>
+      </w:pPr>
+    </w:p>
+    <w:p>
+      <w:pPr>
+        <w:rPr>
           <w:rFonts w:ascii="Consolas" w:eastAsia="Times New Roman" w:hAnsi="Consolas" w:cs="Consolas"/>
+          <w:color w:val="000000"/>
         </w:rPr>
       </w:pPr>
       <w:r>
@@ -169,6 +177,73 @@
           <w:color w:val="000000"/>
         </w:rPr>
         <w:t>because the comparison operators are already defined for built-in data types.</w:t>
+      </w:r>
+    </w:p>
+    <w:p>
+      <w:pPr>
+        <w:rPr>
+          <w:rFonts w:ascii="Consolas" w:eastAsia="Times New Roman" w:hAnsi="Consolas" w:cs="Consolas"/>
+          <w:color w:val="000000"/>
+        </w:rPr>
+      </w:pPr>
+    </w:p>
+    <w:p>
+      <w:pPr>
+        <w:rPr>
+          <w:rFonts w:ascii="Consolas" w:eastAsia="Times New Roman" w:hAnsi="Consolas" w:cs="Consolas"/>
+          <w:b/>
+          <w:bCs/>
+          <w:color w:val="000000"/>
+        </w:rPr>
+      </w:pPr>
+      <w:r>
+        <w:rPr>
+          <w:rFonts w:ascii="Consolas" w:eastAsia="Times New Roman" w:hAnsi="Consolas" w:cs="Consolas"/>
+          <w:b/>
+          <w:bCs/>
+          <w:color w:val="000000"/>
+        </w:rPr>
+        <w:t>Ans3e.</w:t>
+      </w:r>
+    </w:p>
+    <w:p>
+      <w:pPr>
+        <w:rPr>
+          <w:rFonts w:ascii="Consolas" w:eastAsia="Times New Roman" w:hAnsi="Consolas" w:cs="Consolas"/>
+          <w:b/>
+          <w:bCs/>
+          <w:color w:val="000000"/>
+        </w:rPr>
+      </w:pPr>
+    </w:p>
+    <w:p>
+      <w:pPr>
+        <w:rPr>
+          <w:rFonts w:ascii="Consolas" w:eastAsia="Times New Roman" w:hAnsi="Consolas" w:cs="Consolas"/>
+        </w:rPr>
+      </w:pPr>
+      <w:r>
+        <w:rPr>
+          <w:rFonts w:ascii="Consolas" w:eastAsia="Times New Roman" w:hAnsi="Consolas" w:cs="Consolas"/>
+          <w:color w:val="000000"/>
+        </w:rPr>
+        <w:t xml:space="preserve">Whenever we add/delete an item in a vector, it may shuffle the memory around, and then the iterator may not point to the right place. Therefore, our iterator gets invalidated and when we try to follow the iterator, we get wrong results. This </w:t>
+      </w:r>
+      <w:proofErr w:type="spellStart"/>
+      <w:r>
+        <w:rPr>
+          <w:rFonts w:ascii="Consolas" w:eastAsia="Times New Roman" w:hAnsi="Consolas" w:cs="Consolas"/>
+          <w:color w:val="000000"/>
+        </w:rPr>
+        <w:t>is</w:t>
+      </w:r>
+      <w:proofErr w:type="spellEnd"/>
+      <w:r>
+        <w:rPr>
+          <w:rFonts w:ascii="Consolas" w:eastAsia="Times New Roman" w:hAnsi="Consolas" w:cs="Consolas"/>
+          <w:color w:val="000000"/>
+        </w:rPr>
+        <w:t xml:space="preserve"> the reason test 3 fails.</w:t>
       </w:r>
     </w:p>
     <w:p>

</xml_diff>